<commit_message>
Fix minor typos in Readme and Writeup doc.
</commit_message>
<xml_diff>
--- a/AffirmCodingWriteup_CheauLongNg.docx
+++ b/AffirmCodingWriteup_CheauLongNg.docx
@@ -7,6 +7,8 @@
         <w:pStyle w:val="Heading1"/>
         <w:jc w:val="center"/>
       </w:pPr>
+      <w:bookmarkStart w:id="0" w:name="_GoBack"/>
+      <w:bookmarkEnd w:id="0"/>
       <w:r>
         <w:t>Affirm Coding Challenge</w:t>
       </w:r>
@@ -54,15 +56,7 @@
         <w:jc w:val="center"/>
       </w:pPr>
       <w:r>
-        <w:t xml:space="preserve">By </w:t>
-      </w:r>
-      <w:proofErr w:type="spellStart"/>
-      <w:r>
-        <w:t>Cheau</w:t>
-      </w:r>
-      <w:proofErr w:type="spellEnd"/>
-      <w:r>
-        <w:t>-Long Ng</w:t>
+        <w:t>By Cheau-Long Ng</w:t>
       </w:r>
     </w:p>
     <w:p/>
@@ -78,19 +72,11 @@
     </w:p>
     <w:p/>
     <w:p>
-      <w:proofErr w:type="spellStart"/>
-      <w:r>
-        <w:rPr>
-          <w:b/>
-        </w:rPr>
-        <w:t>Github</w:t>
-      </w:r>
-      <w:proofErr w:type="spellEnd"/>
-      <w:r>
-        <w:rPr>
-          <w:b/>
-        </w:rPr>
-        <w:t xml:space="preserve"> Repo:</w:t>
+      <w:r>
+        <w:rPr>
+          <w:b/>
+        </w:rPr>
+        <w:t>Github Repo:</w:t>
       </w:r>
       <w:r>
         <w:t xml:space="preserve"> </w:t>
@@ -176,15 +162,7 @@
         <w:t xml:space="preserve">y </w:t>
       </w:r>
       <w:r>
-        <w:t>to "</w:t>
-      </w:r>
-      <w:proofErr w:type="spellStart"/>
-      <w:r>
-        <w:t>src</w:t>
-      </w:r>
-      <w:proofErr w:type="spellEnd"/>
-      <w:r>
-        <w:t>"</w:t>
+        <w:t>to "src"</w:t>
       </w:r>
       <w:r>
         <w:t xml:space="preserve"> from the source codes</w:t>
@@ -413,27 +391,7 @@
           <w:szCs w:val="20"/>
           <w:bdr w:val="none" w:sz="0" w:space="0" w:color="auto" w:frame="1"/>
         </w:rPr>
-        <w:t xml:space="preserve">python process_loans.py </w:t>
-      </w:r>
-      <w:proofErr w:type="spellStart"/>
-      <w:r>
-        <w:rPr>
-          <w:rFonts w:ascii="Consolas" w:hAnsi="Consolas" w:cs="Consolas"/>
-          <w:b/>
-          <w:szCs w:val="20"/>
-          <w:bdr w:val="none" w:sz="0" w:space="0" w:color="auto" w:frame="1"/>
-        </w:rPr>
-        <w:t>data_files</w:t>
-      </w:r>
-      <w:proofErr w:type="spellEnd"/>
-      <w:r>
-        <w:rPr>
-          <w:rFonts w:ascii="Consolas" w:hAnsi="Consolas" w:cs="Consolas"/>
-          <w:b/>
-          <w:szCs w:val="20"/>
-          <w:bdr w:val="none" w:sz="0" w:space="0" w:color="auto" w:frame="1"/>
-        </w:rPr>
-        <w:t>/loans.csv</w:t>
+        <w:t>python process_loans.py data_files/loans.csv</w:t>
       </w:r>
     </w:p>
     <w:p>
@@ -541,10 +499,10 @@
           <w:noProof/>
         </w:rPr>
         <w:drawing>
-          <wp:inline distT="0" distB="0" distL="0" distR="0" wp14:anchorId="697BD708" wp14:editId="12377F5F">
-            <wp:extent cx="4489287" cy="906011"/>
-            <wp:effectExtent l="0" t="0" r="0" b="0"/>
-            <wp:docPr id="3" name="Picture 3"/>
+          <wp:inline distT="0" distB="0" distL="0" distR="0" wp14:anchorId="113C257D" wp14:editId="68536BC0">
+            <wp:extent cx="5943600" cy="1126490"/>
+            <wp:effectExtent l="0" t="0" r="0" b="3810"/>
+            <wp:docPr id="4" name="Picture 4"/>
             <wp:cNvGraphicFramePr>
               <a:graphicFrameLocks xmlns:a="http://schemas.openxmlformats.org/drawingml/2006/main" noChangeAspect="1"/>
             </wp:cNvGraphicFramePr>
@@ -564,7 +522,7 @@
                   <pic:spPr>
                     <a:xfrm>
                       <a:off x="0" y="0"/>
-                      <a:ext cx="4520610" cy="912332"/>
+                      <a:ext cx="5943600" cy="1126490"/>
                     </a:xfrm>
                     <a:prstGeom prst="rect">
                       <a:avLst/>
@@ -788,7 +746,6 @@
           <w:rFonts w:cstheme="minorHAnsi"/>
           <w:color w:val="24292E"/>
         </w:rPr>
-        <w:lastRenderedPageBreak/>
         <w:t>For e</w:t>
       </w:r>
       <w:r>
@@ -812,10 +769,10 @@
           <w:noProof/>
         </w:rPr>
         <w:drawing>
-          <wp:inline distT="0" distB="0" distL="0" distR="0" wp14:anchorId="08623AC9" wp14:editId="525891BB">
-            <wp:extent cx="5943600" cy="1412875"/>
-            <wp:effectExtent l="0" t="0" r="0" b="0"/>
-            <wp:docPr id="2" name="Picture 2"/>
+          <wp:inline distT="0" distB="0" distL="0" distR="0" wp14:anchorId="18BFA4FD" wp14:editId="4355ED5F">
+            <wp:extent cx="5943600" cy="1710055"/>
+            <wp:effectExtent l="0" t="0" r="0" b="4445"/>
+            <wp:docPr id="5" name="Picture 5"/>
             <wp:cNvGraphicFramePr>
               <a:graphicFrameLocks xmlns:a="http://schemas.openxmlformats.org/drawingml/2006/main" noChangeAspect="1"/>
             </wp:cNvGraphicFramePr>
@@ -835,7 +792,7 @@
                   <pic:spPr>
                     <a:xfrm>
                       <a:off x="0" y="0"/>
-                      <a:ext cx="5943600" cy="1412875"/>
+                      <a:ext cx="5943600" cy="1710055"/>
                     </a:xfrm>
                     <a:prstGeom prst="rect">
                       <a:avLst/>
@@ -1086,6 +1043,7 @@
         <w:rPr>
           <w:noProof/>
         </w:rPr>
+        <w:lastRenderedPageBreak/>
         <w:drawing>
           <wp:inline distT="0" distB="0" distL="0" distR="0" wp14:anchorId="0E9C92A5" wp14:editId="637AB04A">
             <wp:extent cx="3597573" cy="1736521"/>
@@ -1129,7 +1087,6 @@
         <w:pStyle w:val="Heading1"/>
       </w:pPr>
       <w:r>
-        <w:lastRenderedPageBreak/>
         <w:t>Architecture</w:t>
       </w:r>
     </w:p>
@@ -1389,15 +1346,7 @@
         <w:t>between each model. It can be used to design a database solution to store the data.</w:t>
       </w:r>
       <w:r>
-        <w:t xml:space="preserve"> A new covenant or rule can be added to the “covenant” model. For example, </w:t>
-      </w:r>
-      <w:proofErr w:type="spellStart"/>
-      <w:r>
-        <w:t>minimum_credit_score</w:t>
-      </w:r>
-      <w:proofErr w:type="spellEnd"/>
-      <w:r>
-        <w:t xml:space="preserve"> can be added as new criteria for </w:t>
+        <w:t xml:space="preserve"> A new covenant or rule can be added to the “covenant” model. For example, minimum_credit_score can be added as new criteria for </w:t>
       </w:r>
       <w:r>
         <w:t xml:space="preserve">a </w:t>
@@ -1586,23 +1535,7 @@
           <w:rFonts w:ascii="ArialMT" w:hAnsi="ArialMT"/>
           <w:szCs w:val="20"/>
         </w:rPr>
-        <w:t xml:space="preserve">, I found one loan didn’t have the correct facility found. </w:t>
-      </w:r>
-      <w:proofErr w:type="gramStart"/>
-      <w:r>
-        <w:rPr>
-          <w:rFonts w:ascii="ArialMT" w:hAnsi="ArialMT"/>
-          <w:szCs w:val="20"/>
-        </w:rPr>
-        <w:t>Thus</w:t>
-      </w:r>
-      <w:proofErr w:type="gramEnd"/>
-      <w:r>
-        <w:rPr>
-          <w:rFonts w:ascii="ArialMT" w:hAnsi="ArialMT"/>
-          <w:szCs w:val="20"/>
-        </w:rPr>
-        <w:t xml:space="preserve"> I spent another 2 hours in debugging, analyzing the result sets, </w:t>
+        <w:t xml:space="preserve">, I found one loan didn’t have the correct facility found. Thus I spent another 2 hours in debugging, analyzing the result sets, </w:t>
       </w:r>
       <w:r>
         <w:rPr>
@@ -1694,23 +1627,7 @@
           <w:rFonts w:ascii="ArialMT" w:hAnsi="ArialMT"/>
           <w:szCs w:val="20"/>
         </w:rPr>
-        <w:t xml:space="preserve">As an inspiring fun, I prototyped a REST API to process a loan by using a common loan processing service, and </w:t>
-      </w:r>
-      <w:proofErr w:type="spellStart"/>
-      <w:r>
-        <w:rPr>
-          <w:rFonts w:ascii="ArialMT" w:hAnsi="ArialMT"/>
-          <w:szCs w:val="20"/>
-        </w:rPr>
-        <w:t>dockerized</w:t>
-      </w:r>
-      <w:proofErr w:type="spellEnd"/>
-      <w:r>
-        <w:rPr>
-          <w:rFonts w:ascii="ArialMT" w:hAnsi="ArialMT"/>
-          <w:szCs w:val="20"/>
-        </w:rPr>
-        <w:t xml:space="preserve"> the solution.</w:t>
+        <w:t>As an inspiring fun, I prototyped a REST API to process a loan by using a common loan processing service, and dockerized the solution.</w:t>
       </w:r>
     </w:p>
     <w:p>
@@ -1758,23 +1675,7 @@
           <w:rFonts w:ascii="ArialMT" w:hAnsi="ArialMT"/>
           <w:szCs w:val="20"/>
         </w:rPr>
-        <w:t xml:space="preserve"> I thought I understood the requirements but when I tested the program, I found out the selected facility and facility yield didn’t meet the expected result. </w:t>
-      </w:r>
-      <w:proofErr w:type="gramStart"/>
-      <w:r>
-        <w:rPr>
-          <w:rFonts w:ascii="ArialMT" w:hAnsi="ArialMT"/>
-          <w:szCs w:val="20"/>
-        </w:rPr>
-        <w:t>So</w:t>
-      </w:r>
-      <w:proofErr w:type="gramEnd"/>
-      <w:r>
-        <w:rPr>
-          <w:rFonts w:ascii="ArialMT" w:hAnsi="ArialMT"/>
-          <w:szCs w:val="20"/>
-        </w:rPr>
-        <w:t xml:space="preserve"> I had to review the requirements documentation few times to understand the rules and criteria. </w:t>
+        <w:t xml:space="preserve"> I thought I understood the requirements but when I tested the program, I found out the selected facility and facility yield didn’t meet the expected result. So I had to review the requirements documentation few times to understand the rules and criteria. </w:t>
       </w:r>
       <w:r>
         <w:rPr>
@@ -1895,33 +1796,36 @@
           <w:rFonts w:ascii="ArialMT" w:hAnsi="ArialMT"/>
           <w:szCs w:val="20"/>
         </w:rPr>
-        <w:t xml:space="preserve">Initially I used array list to store banks, facilities, and covenants data. Later I discovered while in testing that the covenant’s </w:t>
-      </w:r>
-      <w:proofErr w:type="spellStart"/>
-      <w:r>
-        <w:rPr>
-          <w:rFonts w:ascii="ArialMT" w:hAnsi="ArialMT"/>
-          <w:szCs w:val="20"/>
-        </w:rPr>
-        <w:t>max_default_likelihood</w:t>
-      </w:r>
-      <w:proofErr w:type="spellEnd"/>
-      <w:r>
-        <w:rPr>
-          <w:rFonts w:ascii="ArialMT" w:hAnsi="ArialMT"/>
-          <w:szCs w:val="20"/>
-        </w:rPr>
-        <w:t xml:space="preserve"> actually applies to each facility even the value is missing from the row. And </w:t>
-      </w:r>
-      <w:proofErr w:type="spellStart"/>
-      <w:r>
-        <w:rPr>
-          <w:rFonts w:ascii="ArialMT" w:hAnsi="ArialMT"/>
-          <w:szCs w:val="20"/>
-        </w:rPr>
-        <w:t>banned_states</w:t>
-      </w:r>
-      <w:proofErr w:type="spellEnd"/>
+        <w:t>Initially I used array list to store banks, facilities, and covenants data. Later I discovered while in testing that the covenant’s max_default_likelihood actually applies to each facility even the value is missing from the row. And banned_states is a collection to a bank or facility</w:t>
+      </w:r>
+      <w:r>
+        <w:rPr>
+          <w:rFonts w:ascii="ArialMT" w:hAnsi="ArialMT"/>
+          <w:szCs w:val="20"/>
+        </w:rPr>
+        <w:t>, t</w:t>
+      </w:r>
+      <w:r>
+        <w:rPr>
+          <w:rFonts w:ascii="ArialMT" w:hAnsi="ArialMT"/>
+          <w:szCs w:val="20"/>
+        </w:rPr>
+        <w:t>hen I design</w:t>
+      </w:r>
+      <w:r>
+        <w:rPr>
+          <w:rFonts w:ascii="ArialMT" w:hAnsi="ArialMT"/>
+          <w:szCs w:val="20"/>
+        </w:rPr>
+        <w:t>ed</w:t>
+      </w:r>
+      <w:r>
+        <w:rPr>
+          <w:rFonts w:ascii="ArialMT" w:hAnsi="ArialMT"/>
+          <w:szCs w:val="20"/>
+        </w:rPr>
+        <w:t xml:space="preserve"> Covenant data model below that banned_states is a list.</w:t>
+      </w:r>
       <w:r>
         <w:rPr>
           <w:rFonts w:ascii="ArialMT" w:hAnsi="ArialMT"/>
@@ -1929,143 +1833,12 @@
         </w:rPr>
         <w:t xml:space="preserve"> </w:t>
       </w:r>
-      <w:proofErr w:type="gramStart"/>
-      <w:r>
-        <w:rPr>
-          <w:rFonts w:ascii="ArialMT" w:hAnsi="ArialMT"/>
-          <w:szCs w:val="20"/>
-        </w:rPr>
-        <w:t>is</w:t>
-      </w:r>
-      <w:proofErr w:type="gramEnd"/>
-      <w:r>
-        <w:rPr>
-          <w:rFonts w:ascii="ArialMT" w:hAnsi="ArialMT"/>
-          <w:szCs w:val="20"/>
-        </w:rPr>
-        <w:t xml:space="preserve"> a collection to a bank or facility</w:t>
-      </w:r>
-      <w:r>
-        <w:rPr>
-          <w:rFonts w:ascii="ArialMT" w:hAnsi="ArialMT"/>
-          <w:szCs w:val="20"/>
-        </w:rPr>
-        <w:t>, t</w:t>
-      </w:r>
-      <w:r>
-        <w:rPr>
-          <w:rFonts w:ascii="ArialMT" w:hAnsi="ArialMT"/>
-          <w:szCs w:val="20"/>
-        </w:rPr>
-        <w:t>hen I design</w:t>
-      </w:r>
-      <w:r>
-        <w:rPr>
-          <w:rFonts w:ascii="ArialMT" w:hAnsi="ArialMT"/>
-          <w:szCs w:val="20"/>
-        </w:rPr>
-        <w:t>ed</w:t>
-      </w:r>
-      <w:r>
-        <w:rPr>
-          <w:rFonts w:ascii="ArialMT" w:hAnsi="ArialMT"/>
-          <w:szCs w:val="20"/>
-        </w:rPr>
-        <w:t xml:space="preserve"> Covenant data model below that </w:t>
-      </w:r>
-      <w:proofErr w:type="spellStart"/>
-      <w:r>
-        <w:rPr>
-          <w:rFonts w:ascii="ArialMT" w:hAnsi="ArialMT"/>
-          <w:szCs w:val="20"/>
-        </w:rPr>
-        <w:t>banned_states</w:t>
-      </w:r>
-      <w:proofErr w:type="spellEnd"/>
-      <w:r>
-        <w:rPr>
-          <w:rFonts w:ascii="ArialMT" w:hAnsi="ArialMT"/>
-          <w:szCs w:val="20"/>
-        </w:rPr>
-        <w:t xml:space="preserve"> is a list.</w:t>
-      </w:r>
-      <w:r>
-        <w:rPr>
-          <w:rFonts w:ascii="ArialMT" w:hAnsi="ArialMT"/>
-          <w:szCs w:val="20"/>
-        </w:rPr>
-        <w:t xml:space="preserve"> </w:t>
-      </w:r>
-      <w:r>
-        <w:rPr>
-          <w:rFonts w:ascii="ArialMT" w:hAnsi="ArialMT"/>
-          <w:szCs w:val="20"/>
-        </w:rPr>
-        <w:t xml:space="preserve">By further analyzing the data model, I decided to use </w:t>
-      </w:r>
-      <w:proofErr w:type="spellStart"/>
-      <w:r>
-        <w:rPr>
-          <w:rFonts w:ascii="ArialMT" w:hAnsi="ArialMT"/>
-          <w:szCs w:val="20"/>
-        </w:rPr>
-        <w:t>hashtable</w:t>
-      </w:r>
-      <w:proofErr w:type="spellEnd"/>
-      <w:r>
-        <w:rPr>
-          <w:rFonts w:ascii="ArialMT" w:hAnsi="ArialMT"/>
-          <w:szCs w:val="20"/>
-        </w:rPr>
-        <w:t xml:space="preserve"> (</w:t>
-      </w:r>
-      <w:proofErr w:type="spellStart"/>
-      <w:r>
-        <w:rPr>
-          <w:rFonts w:ascii="ArialMT" w:hAnsi="ArialMT"/>
-          <w:szCs w:val="20"/>
-        </w:rPr>
-        <w:t>dict</w:t>
-      </w:r>
-      <w:proofErr w:type="spellEnd"/>
-      <w:r>
-        <w:rPr>
-          <w:rFonts w:ascii="ArialMT" w:hAnsi="ArialMT"/>
-          <w:szCs w:val="20"/>
-        </w:rPr>
-        <w:t xml:space="preserve"> in python) to store the data as it’s easier to look up data thru key. For example, to find covenants, I can use key = “&lt;</w:t>
-      </w:r>
-      <w:proofErr w:type="spellStart"/>
-      <w:r>
-        <w:rPr>
-          <w:rFonts w:ascii="ArialMT" w:hAnsi="ArialMT"/>
-          <w:szCs w:val="20"/>
-        </w:rPr>
-        <w:t>bank_id</w:t>
-      </w:r>
-      <w:proofErr w:type="spellEnd"/>
-      <w:r>
-        <w:rPr>
-          <w:rFonts w:ascii="ArialMT" w:hAnsi="ArialMT"/>
-          <w:szCs w:val="20"/>
-        </w:rPr>
-        <w:t>&gt;_&lt;</w:t>
-      </w:r>
-      <w:proofErr w:type="spellStart"/>
-      <w:r>
-        <w:rPr>
-          <w:rFonts w:ascii="ArialMT" w:hAnsi="ArialMT"/>
-          <w:szCs w:val="20"/>
-        </w:rPr>
-        <w:t>facility_id</w:t>
-      </w:r>
-      <w:proofErr w:type="spellEnd"/>
-      <w:r>
-        <w:rPr>
-          <w:rFonts w:ascii="ArialMT" w:hAnsi="ArialMT"/>
-          <w:szCs w:val="20"/>
-        </w:rPr>
-        <w:t>&gt;” for the selected facility to look up a covenant.</w:t>
+      <w:r>
+        <w:rPr>
+          <w:rFonts w:ascii="ArialMT" w:hAnsi="ArialMT"/>
+          <w:szCs w:val="20"/>
+        </w:rPr>
+        <w:t>By further analyzing the data model, I decided to use hashtable (dict in python) to store the data as it’s easier to look up data thru key. For example, to find covenants, I can use key = “&lt;bank_id&gt;_&lt;facility_id&gt;” for the selected facility to look up a covenant.</w:t>
       </w:r>
       <w:r>
         <w:rPr>
@@ -2086,23 +1859,7 @@
           <w:rFonts w:ascii="ArialMT" w:hAnsi="ArialMT"/>
           <w:szCs w:val="20"/>
         </w:rPr>
-        <w:t xml:space="preserve"> to optimize the codes for better performance caused more time spent in refactoring (and testing) the codes, like switching from array list to </w:t>
-      </w:r>
-      <w:proofErr w:type="spellStart"/>
-      <w:r>
-        <w:rPr>
-          <w:rFonts w:ascii="ArialMT" w:hAnsi="ArialMT"/>
-          <w:szCs w:val="20"/>
-        </w:rPr>
-        <w:t>hashtable</w:t>
-      </w:r>
-      <w:proofErr w:type="spellEnd"/>
-      <w:r>
-        <w:rPr>
-          <w:rFonts w:ascii="ArialMT" w:hAnsi="ArialMT"/>
-          <w:szCs w:val="20"/>
-        </w:rPr>
-        <w:t>, etc.</w:t>
+        <w:t xml:space="preserve"> to optimize the codes for better performance caused more time spent in refactoring (and testing) the codes, like switching from array list to hashtable, etc.</w:t>
       </w:r>
     </w:p>
     <w:p>
@@ -2194,23 +1951,7 @@
           <w:rFonts w:ascii="ArialMT" w:hAnsi="ArialMT"/>
           <w:szCs w:val="20"/>
         </w:rPr>
-        <w:t xml:space="preserve">can be designed to accommodate the new type of covenants. For example, </w:t>
-      </w:r>
-      <w:proofErr w:type="spellStart"/>
-      <w:r>
-        <w:rPr>
-          <w:rFonts w:ascii="ArialMT" w:hAnsi="ArialMT"/>
-          <w:szCs w:val="20"/>
-        </w:rPr>
-        <w:t>min_credit_score</w:t>
-      </w:r>
-      <w:proofErr w:type="spellEnd"/>
-      <w:r>
-        <w:rPr>
-          <w:rFonts w:ascii="ArialMT" w:hAnsi="ArialMT"/>
-          <w:szCs w:val="20"/>
-        </w:rPr>
-        <w:t xml:space="preserve"> can be added to this model. The loan assignment algorithm can be updated to use this new covenant when searching a facility to fund the loan.</w:t>
+        <w:t>can be designed to accommodate the new type of covenants. For example, min_credit_score can be added to this model. The loan assignment algorithm can be updated to use this new covenant when searching a facility to fund the loan.</w:t>
       </w:r>
     </w:p>
     <w:p>
@@ -2304,27 +2045,7 @@
           <w:sz w:val="18"/>
           <w:szCs w:val="18"/>
         </w:rPr>
-        <w:t>__</w:t>
-      </w:r>
-      <w:proofErr w:type="spellStart"/>
-      <w:r>
-        <w:rPr>
-          <w:rFonts w:ascii="Menlo-Regular" w:hAnsi="Menlo-Regular" w:cs="Courier New"/>
-          <w:color w:val="B200B2"/>
-          <w:sz w:val="18"/>
-          <w:szCs w:val="18"/>
-        </w:rPr>
-        <w:t>init</w:t>
-      </w:r>
-      <w:proofErr w:type="spellEnd"/>
-      <w:r>
-        <w:rPr>
-          <w:rFonts w:ascii="Menlo-Regular" w:hAnsi="Menlo-Regular" w:cs="Courier New"/>
-          <w:color w:val="B200B2"/>
-          <w:sz w:val="18"/>
-          <w:szCs w:val="18"/>
-        </w:rPr>
-        <w:t>__</w:t>
+        <w:t>__init__</w:t>
       </w:r>
       <w:r>
         <w:rPr>
@@ -2363,8 +2084,6 @@
         <w:br/>
         <w:t xml:space="preserve">        </w:t>
       </w:r>
-      <w:proofErr w:type="spellStart"/>
-      <w:proofErr w:type="gramStart"/>
       <w:r>
         <w:rPr>
           <w:rFonts w:ascii="Menlo-Regular" w:hAnsi="Menlo-Regular" w:cs="Courier New"/>
@@ -2381,27 +2100,7 @@
           <w:sz w:val="18"/>
           <w:szCs w:val="18"/>
         </w:rPr>
-        <w:t>.bank</w:t>
-      </w:r>
-      <w:proofErr w:type="gramEnd"/>
-      <w:r>
-        <w:rPr>
-          <w:rFonts w:ascii="Menlo-Regular" w:hAnsi="Menlo-Regular" w:cs="Courier New"/>
-          <w:color w:val="A9B7C6"/>
-          <w:sz w:val="18"/>
-          <w:szCs w:val="18"/>
-        </w:rPr>
-        <w:t>_id</w:t>
-      </w:r>
-      <w:proofErr w:type="spellEnd"/>
-      <w:r>
-        <w:rPr>
-          <w:rFonts w:ascii="Menlo-Regular" w:hAnsi="Menlo-Regular" w:cs="Courier New"/>
-          <w:color w:val="A9B7C6"/>
-          <w:sz w:val="18"/>
-          <w:szCs w:val="18"/>
-        </w:rPr>
-        <w:t xml:space="preserve"> = </w:t>
+        <w:t xml:space="preserve">.bank_id = </w:t>
       </w:r>
       <w:r>
         <w:rPr>
@@ -2422,7 +2121,6 @@
         <w:br/>
         <w:t xml:space="preserve">        </w:t>
       </w:r>
-      <w:proofErr w:type="spellStart"/>
       <w:r>
         <w:rPr>
           <w:rFonts w:ascii="Menlo-Regular" w:hAnsi="Menlo-Regular" w:cs="Courier New"/>
@@ -2439,17 +2137,7 @@
           <w:sz w:val="18"/>
           <w:szCs w:val="18"/>
         </w:rPr>
-        <w:t>.facility_id</w:t>
-      </w:r>
-      <w:proofErr w:type="spellEnd"/>
-      <w:r>
-        <w:rPr>
-          <w:rFonts w:ascii="Menlo-Regular" w:hAnsi="Menlo-Regular" w:cs="Courier New"/>
-          <w:color w:val="A9B7C6"/>
-          <w:sz w:val="18"/>
-          <w:szCs w:val="18"/>
-        </w:rPr>
-        <w:t xml:space="preserve"> = </w:t>
+        <w:t xml:space="preserve">.facility_id = </w:t>
       </w:r>
       <w:r>
         <w:rPr>
@@ -2470,7 +2158,6 @@
         <w:br/>
         <w:t xml:space="preserve">        </w:t>
       </w:r>
-      <w:proofErr w:type="spellStart"/>
       <w:r>
         <w:rPr>
           <w:rFonts w:ascii="Menlo-Regular" w:hAnsi="Menlo-Regular" w:cs="Courier New"/>
@@ -2487,17 +2174,7 @@
           <w:sz w:val="18"/>
           <w:szCs w:val="18"/>
         </w:rPr>
-        <w:t>.max_default_likelihood</w:t>
-      </w:r>
-      <w:proofErr w:type="spellEnd"/>
-      <w:r>
-        <w:rPr>
-          <w:rFonts w:ascii="Menlo-Regular" w:hAnsi="Menlo-Regular" w:cs="Courier New"/>
-          <w:color w:val="A9B7C6"/>
-          <w:sz w:val="18"/>
-          <w:szCs w:val="18"/>
-        </w:rPr>
-        <w:t xml:space="preserve"> = </w:t>
+        <w:t xml:space="preserve">.max_default_likelihood = </w:t>
       </w:r>
       <w:r>
         <w:rPr>
@@ -2518,7 +2195,6 @@
         <w:br/>
         <w:t xml:space="preserve">        </w:t>
       </w:r>
-      <w:proofErr w:type="spellStart"/>
       <w:r>
         <w:rPr>
           <w:rFonts w:ascii="Menlo-Regular" w:hAnsi="Menlo-Regular" w:cs="Courier New"/>
@@ -2535,17 +2211,7 @@
           <w:sz w:val="18"/>
           <w:szCs w:val="18"/>
         </w:rPr>
-        <w:t>.banned_states</w:t>
-      </w:r>
-      <w:proofErr w:type="spellEnd"/>
-      <w:r>
-        <w:rPr>
-          <w:rFonts w:ascii="Menlo-Regular" w:hAnsi="Menlo-Regular" w:cs="Courier New"/>
-          <w:color w:val="A9B7C6"/>
-          <w:sz w:val="18"/>
-          <w:szCs w:val="18"/>
-        </w:rPr>
-        <w:t xml:space="preserve"> = []</w:t>
+        <w:t>.banned_states = []</w:t>
       </w:r>
       <w:r>
         <w:rPr>
@@ -2557,7 +2223,6 @@
         <w:br/>
         <w:t xml:space="preserve">        </w:t>
       </w:r>
-      <w:proofErr w:type="spellStart"/>
       <w:r>
         <w:rPr>
           <w:rFonts w:ascii="Menlo-Regular" w:hAnsi="Menlo-Regular" w:cs="Courier New"/>
@@ -2576,18 +2241,7 @@
           <w:szCs w:val="18"/>
           <w:highlight w:val="yellow"/>
         </w:rPr>
-        <w:t>.min_credit_score</w:t>
-      </w:r>
-      <w:proofErr w:type="spellEnd"/>
-      <w:r>
-        <w:rPr>
-          <w:rFonts w:ascii="Menlo-Regular" w:hAnsi="Menlo-Regular" w:cs="Courier New"/>
-          <w:color w:val="A9B7C6"/>
-          <w:sz w:val="18"/>
-          <w:szCs w:val="18"/>
-          <w:highlight w:val="yellow"/>
-        </w:rPr>
-        <w:t xml:space="preserve"> = </w:t>
+        <w:t xml:space="preserve">.min_credit_score = </w:t>
       </w:r>
       <w:r>
         <w:rPr>
@@ -2621,25 +2275,7 @@
           <w:szCs w:val="20"/>
         </w:rPr>
         <w:lastRenderedPageBreak/>
-        <w:t xml:space="preserve">How would you architect your solution as a production service wherein new facilities can be introduced at arbitrary points in </w:t>
-      </w:r>
-      <w:proofErr w:type="gramStart"/>
-      <w:r>
-        <w:rPr>
-          <w:rFonts w:ascii="ArialMT" w:hAnsi="ArialMT"/>
-          <w:b/>
-          <w:szCs w:val="20"/>
-        </w:rPr>
-        <w:t>time.</w:t>
-      </w:r>
-      <w:proofErr w:type="gramEnd"/>
-      <w:r>
-        <w:rPr>
-          <w:rFonts w:ascii="ArialMT" w:hAnsi="ArialMT"/>
-          <w:b/>
-          <w:szCs w:val="20"/>
-        </w:rPr>
-        <w:t xml:space="preserve"> Assume these facilities become available by the finance team emailing your team and describing the addition with a new set of CSVs. </w:t>
+        <w:t xml:space="preserve">How would you architect your solution as a production service wherein new facilities can be introduced at arbitrary points in time. Assume these facilities become available by the finance team emailing your team and describing the addition with a new set of CSVs. </w:t>
       </w:r>
     </w:p>
     <w:p>
@@ -2700,23 +2336,7 @@
           <w:rFonts w:ascii="ArialMT" w:hAnsi="ArialMT"/>
           <w:szCs w:val="20"/>
         </w:rPr>
-        <w:t xml:space="preserve">When new facilities are provided </w:t>
-      </w:r>
-      <w:proofErr w:type="spellStart"/>
-      <w:r>
-        <w:rPr>
-          <w:rFonts w:ascii="ArialMT" w:hAnsi="ArialMT"/>
-          <w:szCs w:val="20"/>
-        </w:rPr>
-        <w:t>thry</w:t>
-      </w:r>
-      <w:proofErr w:type="spellEnd"/>
-      <w:r>
-        <w:rPr>
-          <w:rFonts w:ascii="ArialMT" w:hAnsi="ArialMT"/>
-          <w:szCs w:val="20"/>
-        </w:rPr>
-        <w:t xml:space="preserve"> CSV’s, we could load (ETL, or other data loading process) the new datasets into the “facilities” table. </w:t>
+        <w:t xml:space="preserve">When new facilities are provided thry CSV’s, we could load (ETL, or other data loading process) the new datasets into the “facilities” table. </w:t>
       </w:r>
       <w:r>
         <w:rPr>
@@ -2730,23 +2350,7 @@
           <w:rFonts w:ascii="ArialMT" w:hAnsi="ArialMT"/>
           <w:szCs w:val="20"/>
         </w:rPr>
-        <w:t xml:space="preserve">always query the database to get the latest datasets. If performance becomes an issue, we can cache the data in memory (e.g. </w:t>
-      </w:r>
-      <w:proofErr w:type="spellStart"/>
-      <w:r>
-        <w:rPr>
-          <w:rFonts w:ascii="ArialMT" w:hAnsi="ArialMT"/>
-          <w:szCs w:val="20"/>
-        </w:rPr>
-        <w:t>memcache</w:t>
-      </w:r>
-      <w:proofErr w:type="spellEnd"/>
-      <w:r>
-        <w:rPr>
-          <w:rFonts w:ascii="ArialMT" w:hAnsi="ArialMT"/>
-          <w:szCs w:val="20"/>
-        </w:rPr>
-        <w:t>) to speed up the process. The cache can be refreshed when the new datasets are added.</w:t>
+        <w:t>always query the database to get the latest datasets. If performance becomes an issue, we can cache the data in memory (e.g. memcache) to speed up the process. The cache can be refreshed when the new datasets are added.</w:t>
       </w:r>
       <w:r>
         <w:rPr>
@@ -2854,29 +2458,7 @@
             <w:color w:val="0366D6"/>
             <w:shd w:val="clear" w:color="auto" w:fill="FFFFFF"/>
           </w:rPr>
-          <w:t>/</w:t>
-        </w:r>
-        <w:proofErr w:type="spellStart"/>
-        <w:r>
-          <w:rPr>
-            <w:rStyle w:val="Hyperlink"/>
-            <w:rFonts w:ascii="Helvetica" w:eastAsiaTheme="majorEastAsia" w:hAnsi="Helvetica"/>
-            <w:b/>
-            <w:color w:val="0366D6"/>
-            <w:shd w:val="clear" w:color="auto" w:fill="FFFFFF"/>
-          </w:rPr>
-          <w:t>api</w:t>
-        </w:r>
-        <w:proofErr w:type="spellEnd"/>
-        <w:r>
-          <w:rPr>
-            <w:rStyle w:val="Hyperlink"/>
-            <w:rFonts w:ascii="Helvetica" w:eastAsiaTheme="majorEastAsia" w:hAnsi="Helvetica"/>
-            <w:b/>
-            <w:color w:val="0366D6"/>
-            <w:shd w:val="clear" w:color="auto" w:fill="FFFFFF"/>
-          </w:rPr>
-          <w:t>/v1/loans</w:t>
+          <w:t>/api/v1/loans</w:t>
         </w:r>
       </w:hyperlink>
     </w:p>
@@ -2900,43 +2482,7 @@
           <w:color w:val="24292E"/>
           <w:shd w:val="clear" w:color="auto" w:fill="FFFFFF"/>
         </w:rPr>
-        <w:t>Pass the loan payload below to the end point, which will then call the “</w:t>
-      </w:r>
-      <w:proofErr w:type="spellStart"/>
-      <w:r>
-        <w:rPr>
-          <w:rFonts w:ascii="Helvetica" w:hAnsi="Helvetica"/>
-          <w:color w:val="24292E"/>
-          <w:shd w:val="clear" w:color="auto" w:fill="FFFFFF"/>
-        </w:rPr>
-        <w:t>loan_</w:t>
-      </w:r>
-      <w:proofErr w:type="gramStart"/>
-      <w:r>
-        <w:rPr>
-          <w:rFonts w:ascii="Helvetica" w:hAnsi="Helvetica"/>
-          <w:color w:val="24292E"/>
-          <w:shd w:val="clear" w:color="auto" w:fill="FFFFFF"/>
-        </w:rPr>
-        <w:t>service.process</w:t>
-      </w:r>
-      <w:proofErr w:type="gramEnd"/>
-      <w:r>
-        <w:rPr>
-          <w:rFonts w:ascii="Helvetica" w:hAnsi="Helvetica"/>
-          <w:color w:val="24292E"/>
-          <w:shd w:val="clear" w:color="auto" w:fill="FFFFFF"/>
-        </w:rPr>
-        <w:t>_load</w:t>
-      </w:r>
-      <w:proofErr w:type="spellEnd"/>
-      <w:r>
-        <w:rPr>
-          <w:rFonts w:ascii="Helvetica" w:hAnsi="Helvetica"/>
-          <w:color w:val="24292E"/>
-          <w:shd w:val="clear" w:color="auto" w:fill="FFFFFF"/>
-        </w:rPr>
-        <w:t>(loan)” to process the loan, and return the result for the called client to consume the result.</w:t>
+        <w:t>Pass the loan payload below to the end point, which will then call the “loan_service.process_load(loan)” to process the loan, and return the result for the called client to consume the result.</w:t>
       </w:r>
     </w:p>
     <w:p>
@@ -3057,29 +2603,7 @@
             <w:u w:val="single"/>
             <w:shd w:val="clear" w:color="auto" w:fill="FFFFFF"/>
           </w:rPr>
-          <w:t>/</w:t>
-        </w:r>
-        <w:proofErr w:type="spellStart"/>
-        <w:r>
-          <w:rPr>
-            <w:rFonts w:ascii="Helvetica" w:hAnsi="Helvetica"/>
-            <w:b/>
-            <w:color w:val="0366D6"/>
-            <w:u w:val="single"/>
-            <w:shd w:val="clear" w:color="auto" w:fill="FFFFFF"/>
-          </w:rPr>
-          <w:t>api</w:t>
-        </w:r>
-        <w:proofErr w:type="spellEnd"/>
-        <w:r>
-          <w:rPr>
-            <w:rFonts w:ascii="Helvetica" w:hAnsi="Helvetica"/>
-            <w:b/>
-            <w:color w:val="0366D6"/>
-            <w:u w:val="single"/>
-            <w:shd w:val="clear" w:color="auto" w:fill="FFFFFF"/>
-          </w:rPr>
-          <w:t>/v1/facilities</w:t>
+          <w:t>/api/v1/facilities</w:t>
         </w:r>
       </w:hyperlink>
     </w:p>
@@ -3252,7 +2776,6 @@
         </w:rPr>
         <w:t xml:space="preserve">batch loans are also accepted, we can design the algorithms by querying all facilities that meet all the loan interest rate, amount, </w:t>
       </w:r>
-      <w:proofErr w:type="spellStart"/>
       <w:r>
         <w:rPr>
           <w:rFonts w:ascii="ArialMT" w:hAnsi="ArialMT"/>
@@ -3267,29 +2790,12 @@
         </w:rPr>
         <w:t>default_likelihood</w:t>
       </w:r>
-      <w:proofErr w:type="spellEnd"/>
-      <w:r>
-        <w:rPr>
-          <w:rFonts w:ascii="ArialMT" w:hAnsi="ArialMT"/>
-          <w:szCs w:val="20"/>
-        </w:rPr>
-        <w:t xml:space="preserve">, </w:t>
-      </w:r>
-      <w:proofErr w:type="spellStart"/>
-      <w:r>
-        <w:rPr>
-          <w:rFonts w:ascii="ArialMT" w:hAnsi="ArialMT"/>
-          <w:szCs w:val="20"/>
-        </w:rPr>
-        <w:t>banned_state</w:t>
-      </w:r>
-      <w:proofErr w:type="spellEnd"/>
-      <w:r>
-        <w:rPr>
-          <w:rFonts w:ascii="ArialMT" w:hAnsi="ArialMT"/>
-          <w:szCs w:val="20"/>
-        </w:rPr>
-        <w:t xml:space="preserve"> criteria. For example, we can </w:t>
+      <w:r>
+        <w:rPr>
+          <w:rFonts w:ascii="ArialMT" w:hAnsi="ArialMT"/>
+          <w:szCs w:val="20"/>
+        </w:rPr>
+        <w:t xml:space="preserve">, banned_state criteria. For example, we can </w:t>
       </w:r>
       <w:r>
         <w:rPr>
@@ -3303,23 +2809,7 @@
           <w:rFonts w:ascii="ArialMT" w:hAnsi="ArialMT"/>
           <w:szCs w:val="20"/>
         </w:rPr>
-        <w:t xml:space="preserve"> maximum </w:t>
-      </w:r>
-      <w:proofErr w:type="spellStart"/>
-      <w:r>
-        <w:rPr>
-          <w:rFonts w:ascii="ArialMT" w:hAnsi="ArialMT"/>
-          <w:szCs w:val="20"/>
-        </w:rPr>
-        <w:t>default_likelihood</w:t>
-      </w:r>
-      <w:proofErr w:type="spellEnd"/>
-      <w:r>
-        <w:rPr>
-          <w:rFonts w:ascii="ArialMT" w:hAnsi="ArialMT"/>
-          <w:szCs w:val="20"/>
-        </w:rPr>
-        <w:t xml:space="preserve"> value for the batch loan</w:t>
+        <w:t xml:space="preserve"> maximum default_likelihood value for the batch loan</w:t>
       </w:r>
       <w:r>
         <w:rPr>
@@ -3340,23 +2830,7 @@
           <w:rFonts w:ascii="ArialMT" w:hAnsi="ArialMT"/>
           <w:szCs w:val="20"/>
         </w:rPr>
-        <w:t xml:space="preserve"> with covenants that have </w:t>
-      </w:r>
-      <w:proofErr w:type="spellStart"/>
-      <w:r>
-        <w:rPr>
-          <w:rFonts w:ascii="ArialMT" w:hAnsi="ArialMT"/>
-          <w:szCs w:val="20"/>
-        </w:rPr>
-        <w:t>max_default_likelihood</w:t>
-      </w:r>
-      <w:proofErr w:type="spellEnd"/>
-      <w:r>
-        <w:rPr>
-          <w:rFonts w:ascii="ArialMT" w:hAnsi="ArialMT"/>
-          <w:szCs w:val="20"/>
-        </w:rPr>
-        <w:t xml:space="preserve"> &gt;</w:t>
+        <w:t xml:space="preserve"> with covenants that have max_default_likelihood &gt;</w:t>
       </w:r>
       <w:r>
         <w:rPr>
@@ -3370,23 +2844,7 @@
           <w:rFonts w:ascii="ArialMT" w:hAnsi="ArialMT"/>
           <w:szCs w:val="20"/>
         </w:rPr>
-        <w:t xml:space="preserve"> the maximum </w:t>
-      </w:r>
-      <w:proofErr w:type="spellStart"/>
-      <w:r>
-        <w:rPr>
-          <w:rFonts w:ascii="ArialMT" w:hAnsi="ArialMT"/>
-          <w:szCs w:val="20"/>
-        </w:rPr>
-        <w:t>default_likelihood</w:t>
-      </w:r>
-      <w:proofErr w:type="spellEnd"/>
-      <w:r>
-        <w:rPr>
-          <w:rFonts w:ascii="ArialMT" w:hAnsi="ArialMT"/>
-          <w:szCs w:val="20"/>
-        </w:rPr>
-        <w:t xml:space="preserve"> value of the batch loans</w:t>
+        <w:t xml:space="preserve"> the maximum default_likelihood value of the batch loans</w:t>
       </w:r>
       <w:r>
         <w:rPr>
@@ -3455,7 +2913,6 @@
         </w:rPr>
         <w:t xml:space="preserve">def </w:t>
       </w:r>
-      <w:proofErr w:type="spellStart"/>
       <w:r>
         <w:rPr>
           <w:rFonts w:ascii="Menlo-Regular" w:hAnsi="Menlo-Regular" w:cs="Courier New"/>
@@ -3465,7 +2922,6 @@
         </w:rPr>
         <w:t>process_loans</w:t>
       </w:r>
-      <w:proofErr w:type="spellEnd"/>
       <w:r>
         <w:rPr>
           <w:rFonts w:ascii="Menlo-Regular" w:hAnsi="Menlo-Regular" w:cs="Courier New"/>
@@ -3475,7 +2931,6 @@
         </w:rPr>
         <w:t>(</w:t>
       </w:r>
-      <w:proofErr w:type="spellStart"/>
       <w:r>
         <w:rPr>
           <w:rFonts w:ascii="Menlo-Regular" w:hAnsi="Menlo-Regular" w:cs="Courier New"/>
@@ -3483,17 +2938,7 @@
           <w:sz w:val="18"/>
           <w:szCs w:val="18"/>
         </w:rPr>
-        <w:t>batch_loans</w:t>
-      </w:r>
-      <w:proofErr w:type="spellEnd"/>
-      <w:r>
-        <w:rPr>
-          <w:rFonts w:ascii="Menlo-Regular" w:hAnsi="Menlo-Regular" w:cs="Courier New"/>
-          <w:color w:val="808080"/>
-          <w:sz w:val="18"/>
-          <w:szCs w:val="18"/>
-        </w:rPr>
-        <w:t>: list</w:t>
+        <w:t>batch_loans: list</w:t>
       </w:r>
       <w:r>
         <w:rPr>
@@ -3523,7 +2968,6 @@
         <w:br/>
         <w:t xml:space="preserve">    </w:t>
       </w:r>
-      <w:proofErr w:type="spellStart"/>
       <w:r>
         <w:rPr>
           <w:rFonts w:ascii="Menlo-Regular" w:hAnsi="Menlo-Regular" w:cs="Courier New"/>
@@ -3531,17 +2975,7 @@
           <w:sz w:val="18"/>
           <w:szCs w:val="18"/>
         </w:rPr>
-        <w:t>batch_loans_min_amount</w:t>
-      </w:r>
-      <w:proofErr w:type="spellEnd"/>
-      <w:r>
-        <w:rPr>
-          <w:rFonts w:ascii="Menlo-Regular" w:hAnsi="Menlo-Regular" w:cs="Courier New"/>
-          <w:color w:val="808080"/>
-          <w:sz w:val="18"/>
-          <w:szCs w:val="18"/>
-        </w:rPr>
-        <w:t xml:space="preserve"> </w:t>
+        <w:t xml:space="preserve">batch_loans_min_amount </w:t>
       </w:r>
       <w:r>
         <w:rPr>
@@ -3568,27 +3002,7 @@
           <w:sz w:val="18"/>
           <w:szCs w:val="18"/>
         </w:rPr>
-        <w:t>(</w:t>
-      </w:r>
-      <w:proofErr w:type="spellStart"/>
-      <w:r>
-        <w:rPr>
-          <w:rFonts w:ascii="Menlo-Regular" w:hAnsi="Menlo-Regular" w:cs="Courier New"/>
-          <w:color w:val="A9B7C6"/>
-          <w:sz w:val="18"/>
-          <w:szCs w:val="18"/>
-        </w:rPr>
-        <w:t>loans.amount</w:t>
-      </w:r>
-      <w:proofErr w:type="spellEnd"/>
-      <w:r>
-        <w:rPr>
-          <w:rFonts w:ascii="Menlo-Regular" w:hAnsi="Menlo-Regular" w:cs="Courier New"/>
-          <w:color w:val="A9B7C6"/>
-          <w:sz w:val="18"/>
-          <w:szCs w:val="18"/>
-        </w:rPr>
-        <w:t xml:space="preserve">)    </w:t>
+        <w:t xml:space="preserve">(loans.amount)    </w:t>
       </w:r>
       <w:r>
         <w:rPr>
@@ -3600,7 +3014,6 @@
         <w:br/>
         <w:t xml:space="preserve">    </w:t>
       </w:r>
-      <w:proofErr w:type="spellStart"/>
       <w:r>
         <w:rPr>
           <w:rFonts w:ascii="Menlo-Regular" w:hAnsi="Menlo-Regular" w:cs="Courier New"/>
@@ -3608,17 +3021,7 @@
           <w:sz w:val="18"/>
           <w:szCs w:val="18"/>
         </w:rPr>
-        <w:t>batch_loans_states</w:t>
-      </w:r>
-      <w:proofErr w:type="spellEnd"/>
-      <w:r>
-        <w:rPr>
-          <w:rFonts w:ascii="Menlo-Regular" w:hAnsi="Menlo-Regular" w:cs="Courier New"/>
-          <w:color w:val="808080"/>
-          <w:sz w:val="18"/>
-          <w:szCs w:val="18"/>
-        </w:rPr>
-        <w:t xml:space="preserve"> </w:t>
+        <w:t xml:space="preserve">batch_loans_states </w:t>
       </w:r>
       <w:r>
         <w:rPr>
@@ -3664,6 +3067,43 @@
           <w:szCs w:val="18"/>
         </w:rPr>
         <w:t>loans</w:t>
+      </w:r>
+      <w:r>
+        <w:rPr>
+          <w:rFonts w:ascii="Menlo-Regular" w:hAnsi="Menlo-Regular" w:cs="Courier New"/>
+          <w:color w:val="A9B7C6"/>
+          <w:sz w:val="18"/>
+          <w:szCs w:val="18"/>
+        </w:rPr>
+        <w:br/>
+        <w:t xml:space="preserve">    batch_loans_max_default_likelihood = </w:t>
+      </w:r>
+      <w:r>
+        <w:rPr>
+          <w:rFonts w:ascii="Menlo-Regular" w:hAnsi="Menlo-Regular" w:cs="Courier New"/>
+          <w:color w:val="8888C6"/>
+          <w:sz w:val="18"/>
+          <w:szCs w:val="18"/>
+        </w:rPr>
+        <w:t>max</w:t>
+      </w:r>
+      <w:r>
+        <w:rPr>
+          <w:rFonts w:ascii="Menlo-Regular" w:hAnsi="Menlo-Regular" w:cs="Courier New"/>
+          <w:color w:val="A9B7C6"/>
+          <w:sz w:val="18"/>
+          <w:szCs w:val="18"/>
+        </w:rPr>
+        <w:t>(loans.default_likehood)</w:t>
+      </w:r>
+      <w:r>
+        <w:rPr>
+          <w:rFonts w:ascii="Menlo-Regular" w:hAnsi="Menlo-Regular" w:cs="Courier New"/>
+          <w:color w:val="A9B7C6"/>
+          <w:sz w:val="18"/>
+          <w:szCs w:val="18"/>
+        </w:rPr>
+        <w:br/>
       </w:r>
       <w:r>
         <w:rPr>
@@ -3675,7 +3115,15 @@
         <w:br/>
         <w:t xml:space="preserve">    </w:t>
       </w:r>
-      <w:proofErr w:type="spellStart"/>
+      <w:r>
+        <w:rPr>
+          <w:rFonts w:ascii="Menlo-Regular" w:hAnsi="Menlo-Regular" w:cs="Courier New"/>
+          <w:color w:val="808080"/>
+          <w:sz w:val="18"/>
+          <w:szCs w:val="18"/>
+        </w:rPr>
+        <w:t xml:space="preserve">filtered_facilities </w:t>
+      </w:r>
       <w:r>
         <w:rPr>
           <w:rFonts w:ascii="Menlo-Regular" w:hAnsi="Menlo-Regular" w:cs="Courier New"/>
@@ -3683,9 +3131,17 @@
           <w:sz w:val="18"/>
           <w:szCs w:val="18"/>
         </w:rPr>
-        <w:t>batch_loans_max_default_likelihood</w:t>
-      </w:r>
-      <w:proofErr w:type="spellEnd"/>
+        <w:t xml:space="preserve">= query </w:t>
+      </w:r>
+      <w:r>
+        <w:rPr>
+          <w:rFonts w:ascii="Menlo-Regular" w:hAnsi="Menlo-Regular" w:cs="Courier New"/>
+          <w:color w:val="8888C6"/>
+          <w:sz w:val="18"/>
+          <w:szCs w:val="18"/>
+        </w:rPr>
+        <w:t xml:space="preserve">all </w:t>
+      </w:r>
       <w:r>
         <w:rPr>
           <w:rFonts w:ascii="Menlo-Regular" w:hAnsi="Menlo-Regular" w:cs="Courier New"/>
@@ -3693,54 +3149,7 @@
           <w:sz w:val="18"/>
           <w:szCs w:val="18"/>
         </w:rPr>
-        <w:t xml:space="preserve"> = </w:t>
-      </w:r>
-      <w:r>
-        <w:rPr>
-          <w:rFonts w:ascii="Menlo-Regular" w:hAnsi="Menlo-Regular" w:cs="Courier New"/>
-          <w:color w:val="8888C6"/>
-          <w:sz w:val="18"/>
-          <w:szCs w:val="18"/>
-        </w:rPr>
-        <w:t>max</w:t>
-      </w:r>
-      <w:r>
-        <w:rPr>
-          <w:rFonts w:ascii="Menlo-Regular" w:hAnsi="Menlo-Regular" w:cs="Courier New"/>
-          <w:color w:val="A9B7C6"/>
-          <w:sz w:val="18"/>
-          <w:szCs w:val="18"/>
-        </w:rPr>
-        <w:t>(</w:t>
-      </w:r>
-      <w:proofErr w:type="spellStart"/>
-      <w:r>
-        <w:rPr>
-          <w:rFonts w:ascii="Menlo-Regular" w:hAnsi="Menlo-Regular" w:cs="Courier New"/>
-          <w:color w:val="A9B7C6"/>
-          <w:sz w:val="18"/>
-          <w:szCs w:val="18"/>
-        </w:rPr>
-        <w:t>loans.default_likehood</w:t>
-      </w:r>
-      <w:proofErr w:type="spellEnd"/>
-      <w:r>
-        <w:rPr>
-          <w:rFonts w:ascii="Menlo-Regular" w:hAnsi="Menlo-Regular" w:cs="Courier New"/>
-          <w:color w:val="A9B7C6"/>
-          <w:sz w:val="18"/>
-          <w:szCs w:val="18"/>
-        </w:rPr>
-        <w:t>)</w:t>
-      </w:r>
-      <w:r>
-        <w:rPr>
-          <w:rFonts w:ascii="Menlo-Regular" w:hAnsi="Menlo-Regular" w:cs="Courier New"/>
-          <w:color w:val="A9B7C6"/>
-          <w:sz w:val="18"/>
-          <w:szCs w:val="18"/>
-        </w:rPr>
-        <w:br/>
+        <w:t xml:space="preserve">facilities.amount &gt;= batch_loan_min_amount </w:t>
       </w:r>
       <w:r>
         <w:rPr>
@@ -3752,7 +3161,6 @@
         <w:br/>
         <w:t xml:space="preserve">    </w:t>
       </w:r>
-      <w:proofErr w:type="spellStart"/>
       <w:r>
         <w:rPr>
           <w:rFonts w:ascii="Menlo-Regular" w:hAnsi="Menlo-Regular" w:cs="Courier New"/>
@@ -3760,13 +3168,48 @@
           <w:sz w:val="18"/>
           <w:szCs w:val="18"/>
         </w:rPr>
-        <w:t>filtered_facilities</w:t>
-      </w:r>
-      <w:proofErr w:type="spellEnd"/>
-      <w:r>
-        <w:rPr>
-          <w:rFonts w:ascii="Menlo-Regular" w:hAnsi="Menlo-Regular" w:cs="Courier New"/>
-          <w:color w:val="808080"/>
+        <w:t xml:space="preserve">filtered_covenants </w:t>
+      </w:r>
+      <w:r>
+        <w:rPr>
+          <w:rFonts w:ascii="Menlo-Regular" w:hAnsi="Menlo-Regular" w:cs="Courier New"/>
+          <w:color w:val="A9B7C6"/>
+          <w:sz w:val="18"/>
+          <w:szCs w:val="18"/>
+        </w:rPr>
+        <w:t xml:space="preserve">= query </w:t>
+      </w:r>
+      <w:r>
+        <w:rPr>
+          <w:rFonts w:ascii="Menlo-Regular" w:hAnsi="Menlo-Regular" w:cs="Courier New"/>
+          <w:color w:val="8888C6"/>
+          <w:sz w:val="18"/>
+          <w:szCs w:val="18"/>
+        </w:rPr>
+        <w:t xml:space="preserve">all </w:t>
+      </w:r>
+      <w:r>
+        <w:rPr>
+          <w:rFonts w:ascii="Menlo-Regular" w:hAnsi="Menlo-Regular" w:cs="Courier New"/>
+          <w:color w:val="A9B7C6"/>
+          <w:sz w:val="18"/>
+          <w:szCs w:val="18"/>
+        </w:rPr>
+        <w:t>covenants.banned_states NOT IN batch_loans_state</w:t>
+      </w:r>
+      <w:r>
+        <w:rPr>
+          <w:rFonts w:ascii="Menlo-Regular" w:hAnsi="Menlo-Regular" w:cs="Courier New"/>
+          <w:color w:val="A9B7C6"/>
+          <w:sz w:val="18"/>
+          <w:szCs w:val="18"/>
+        </w:rPr>
+        <w:t>s</w:t>
+      </w:r>
+      <w:r>
+        <w:rPr>
+          <w:rFonts w:ascii="Menlo-Regular" w:hAnsi="Menlo-Regular" w:cs="Courier New"/>
+          <w:color w:val="A9B7C6"/>
           <w:sz w:val="18"/>
           <w:szCs w:val="18"/>
         </w:rPr>
@@ -3779,183 +3222,8 @@
           <w:sz w:val="18"/>
           <w:szCs w:val="18"/>
         </w:rPr>
-        <w:t xml:space="preserve">= query </w:t>
-      </w:r>
-      <w:r>
-        <w:rPr>
-          <w:rFonts w:ascii="Menlo-Regular" w:hAnsi="Menlo-Regular" w:cs="Courier New"/>
-          <w:color w:val="8888C6"/>
-          <w:sz w:val="18"/>
-          <w:szCs w:val="18"/>
-        </w:rPr>
-        <w:t xml:space="preserve">all </w:t>
-      </w:r>
-      <w:proofErr w:type="spellStart"/>
-      <w:r>
-        <w:rPr>
-          <w:rFonts w:ascii="Menlo-Regular" w:hAnsi="Menlo-Regular" w:cs="Courier New"/>
-          <w:color w:val="A9B7C6"/>
-          <w:sz w:val="18"/>
-          <w:szCs w:val="18"/>
-        </w:rPr>
-        <w:t>facilities.amount</w:t>
-      </w:r>
-      <w:proofErr w:type="spellEnd"/>
-      <w:r>
-        <w:rPr>
-          <w:rFonts w:ascii="Menlo-Regular" w:hAnsi="Menlo-Regular" w:cs="Courier New"/>
-          <w:color w:val="A9B7C6"/>
-          <w:sz w:val="18"/>
-          <w:szCs w:val="18"/>
-        </w:rPr>
-        <w:t xml:space="preserve"> &gt;= </w:t>
-      </w:r>
-      <w:proofErr w:type="spellStart"/>
-      <w:r>
-        <w:rPr>
-          <w:rFonts w:ascii="Menlo-Regular" w:hAnsi="Menlo-Regular" w:cs="Courier New"/>
-          <w:color w:val="A9B7C6"/>
-          <w:sz w:val="18"/>
-          <w:szCs w:val="18"/>
-        </w:rPr>
-        <w:t>batch_loan_min_amount</w:t>
-      </w:r>
-      <w:proofErr w:type="spellEnd"/>
-      <w:r>
-        <w:rPr>
-          <w:rFonts w:ascii="Menlo-Regular" w:hAnsi="Menlo-Regular" w:cs="Courier New"/>
-          <w:color w:val="A9B7C6"/>
-          <w:sz w:val="18"/>
-          <w:szCs w:val="18"/>
-        </w:rPr>
-        <w:t xml:space="preserve"> </w:t>
-      </w:r>
-      <w:r>
-        <w:rPr>
-          <w:rFonts w:ascii="Menlo-Regular" w:hAnsi="Menlo-Regular" w:cs="Courier New"/>
-          <w:color w:val="A9B7C6"/>
-          <w:sz w:val="18"/>
-          <w:szCs w:val="18"/>
-        </w:rPr>
         <w:br/>
-        <w:t xml:space="preserve">    </w:t>
-      </w:r>
-      <w:proofErr w:type="spellStart"/>
-      <w:r>
-        <w:rPr>
-          <w:rFonts w:ascii="Menlo-Regular" w:hAnsi="Menlo-Regular" w:cs="Courier New"/>
-          <w:color w:val="808080"/>
-          <w:sz w:val="18"/>
-          <w:szCs w:val="18"/>
-        </w:rPr>
-        <w:t>filtered_covenants</w:t>
-      </w:r>
-      <w:proofErr w:type="spellEnd"/>
-      <w:r>
-        <w:rPr>
-          <w:rFonts w:ascii="Menlo-Regular" w:hAnsi="Menlo-Regular" w:cs="Courier New"/>
-          <w:color w:val="808080"/>
-          <w:sz w:val="18"/>
-          <w:szCs w:val="18"/>
-        </w:rPr>
-        <w:t xml:space="preserve"> </w:t>
-      </w:r>
-      <w:r>
-        <w:rPr>
-          <w:rFonts w:ascii="Menlo-Regular" w:hAnsi="Menlo-Regular" w:cs="Courier New"/>
-          <w:color w:val="A9B7C6"/>
-          <w:sz w:val="18"/>
-          <w:szCs w:val="18"/>
-        </w:rPr>
-        <w:t xml:space="preserve">= query </w:t>
-      </w:r>
-      <w:r>
-        <w:rPr>
-          <w:rFonts w:ascii="Menlo-Regular" w:hAnsi="Menlo-Regular" w:cs="Courier New"/>
-          <w:color w:val="8888C6"/>
-          <w:sz w:val="18"/>
-          <w:szCs w:val="18"/>
-        </w:rPr>
-        <w:t xml:space="preserve">all </w:t>
-      </w:r>
-      <w:proofErr w:type="spellStart"/>
-      <w:r>
-        <w:rPr>
-          <w:rFonts w:ascii="Menlo-Regular" w:hAnsi="Menlo-Regular" w:cs="Courier New"/>
-          <w:color w:val="A9B7C6"/>
-          <w:sz w:val="18"/>
-          <w:szCs w:val="18"/>
-        </w:rPr>
-        <w:t>covenants.banned_states</w:t>
-      </w:r>
-      <w:proofErr w:type="spellEnd"/>
-      <w:r>
-        <w:rPr>
-          <w:rFonts w:ascii="Menlo-Regular" w:hAnsi="Menlo-Regular" w:cs="Courier New"/>
-          <w:color w:val="A9B7C6"/>
-          <w:sz w:val="18"/>
-          <w:szCs w:val="18"/>
-        </w:rPr>
-        <w:t xml:space="preserve"> NOT IN </w:t>
-      </w:r>
-      <w:proofErr w:type="spellStart"/>
-      <w:r>
-        <w:rPr>
-          <w:rFonts w:ascii="Menlo-Regular" w:hAnsi="Menlo-Regular" w:cs="Courier New"/>
-          <w:color w:val="A9B7C6"/>
-          <w:sz w:val="18"/>
-          <w:szCs w:val="18"/>
-        </w:rPr>
-        <w:t>batch_loans_state</w:t>
-      </w:r>
-      <w:r>
-        <w:rPr>
-          <w:rFonts w:ascii="Menlo-Regular" w:hAnsi="Menlo-Regular" w:cs="Courier New"/>
-          <w:color w:val="A9B7C6"/>
-          <w:sz w:val="18"/>
-          <w:szCs w:val="18"/>
-        </w:rPr>
-        <w:t>s</w:t>
-      </w:r>
-      <w:proofErr w:type="spellEnd"/>
-      <w:r>
-        <w:rPr>
-          <w:rFonts w:ascii="Menlo-Regular" w:hAnsi="Menlo-Regular" w:cs="Courier New"/>
-          <w:color w:val="A9B7C6"/>
-          <w:sz w:val="18"/>
-          <w:szCs w:val="18"/>
-        </w:rPr>
-        <w:t xml:space="preserve"> </w:t>
-      </w:r>
-      <w:r>
-        <w:rPr>
-          <w:rFonts w:ascii="Menlo-Regular" w:hAnsi="Menlo-Regular" w:cs="Courier New"/>
-          <w:color w:val="A9B7C6"/>
-          <w:sz w:val="18"/>
-          <w:szCs w:val="18"/>
-        </w:rPr>
-        <w:br/>
-        <w:t xml:space="preserve">                         AND </w:t>
-      </w:r>
-      <w:proofErr w:type="spellStart"/>
-      <w:r>
-        <w:rPr>
-          <w:rFonts w:ascii="Menlo-Regular" w:hAnsi="Menlo-Regular" w:cs="Courier New"/>
-          <w:color w:val="A9B7C6"/>
-          <w:sz w:val="18"/>
-          <w:szCs w:val="18"/>
-        </w:rPr>
-        <w:t>covenants.max_default_likelihood</w:t>
-      </w:r>
-      <w:proofErr w:type="spellEnd"/>
-      <w:r>
-        <w:rPr>
-          <w:rFonts w:ascii="Menlo-Regular" w:hAnsi="Menlo-Regular" w:cs="Courier New"/>
-          <w:color w:val="A9B7C6"/>
-          <w:sz w:val="18"/>
-          <w:szCs w:val="18"/>
-        </w:rPr>
-        <w:t xml:space="preserve"> &gt;=</w:t>
+        <w:t xml:space="preserve">                         AND covenants.max_default_likelihood &gt;=</w:t>
       </w:r>
     </w:p>
     <w:p>
@@ -3996,7 +3264,6 @@
         </w:rPr>
         <w:t xml:space="preserve">                             </w:t>
       </w:r>
-      <w:proofErr w:type="spellStart"/>
       <w:r>
         <w:rPr>
           <w:rFonts w:ascii="Menlo-Regular" w:hAnsi="Menlo-Regular" w:cs="Courier New"/>
@@ -4006,7 +3273,6 @@
         </w:rPr>
         <w:t>batch_loans_max_default_likelihood</w:t>
       </w:r>
-      <w:proofErr w:type="spellEnd"/>
       <w:r>
         <w:rPr>
           <w:rFonts w:ascii="Menlo-Regular" w:hAnsi="Menlo-Regular" w:cs="Courier New"/>
@@ -4062,7 +3328,6 @@
         </w:rPr>
         <w:t xml:space="preserve">in </w:t>
       </w:r>
-      <w:proofErr w:type="spellStart"/>
       <w:r>
         <w:rPr>
           <w:rFonts w:ascii="Menlo-Regular" w:hAnsi="Menlo-Regular" w:cs="Courier New"/>
@@ -4070,9 +3335,8 @@
           <w:sz w:val="18"/>
           <w:szCs w:val="18"/>
         </w:rPr>
-        <w:t>batch_loans</w:t>
-      </w:r>
-      <w:proofErr w:type="spellEnd"/>
+        <w:t>batch_loans:</w:t>
+      </w:r>
       <w:r>
         <w:rPr>
           <w:rFonts w:ascii="Menlo-Regular" w:hAnsi="Menlo-Regular" w:cs="Courier New"/>
@@ -4080,7 +3344,8 @@
           <w:sz w:val="18"/>
           <w:szCs w:val="18"/>
         </w:rPr>
-        <w:t>:</w:t>
+        <w:br/>
+        <w:t xml:space="preserve">        process_loan(loan)</w:t>
       </w:r>
       <w:r>
         <w:rPr>
@@ -4090,9 +3355,7 @@
           <w:szCs w:val="18"/>
         </w:rPr>
         <w:br/>
-        <w:t xml:space="preserve">        </w:t>
-      </w:r>
-      <w:proofErr w:type="spellStart"/>
+      </w:r>
       <w:r>
         <w:rPr>
           <w:rFonts w:ascii="Menlo-Regular" w:hAnsi="Menlo-Regular" w:cs="Courier New"/>
@@ -4100,65 +3363,35 @@
           <w:sz w:val="18"/>
           <w:szCs w:val="18"/>
         </w:rPr>
+        <w:br/>
+      </w:r>
+      <w:r>
+        <w:rPr>
+          <w:rFonts w:ascii="Menlo-Regular" w:hAnsi="Menlo-Regular" w:cs="Courier New"/>
+          <w:color w:val="A9B7C6"/>
+          <w:sz w:val="18"/>
+          <w:szCs w:val="18"/>
+        </w:rPr>
+        <w:br/>
+      </w:r>
+      <w:r>
+        <w:rPr>
+          <w:rFonts w:ascii="Menlo-Regular" w:hAnsi="Menlo-Regular" w:cs="Courier New"/>
+          <w:color w:val="CC7832"/>
+          <w:sz w:val="18"/>
+          <w:szCs w:val="18"/>
+        </w:rPr>
+        <w:t xml:space="preserve">def </w:t>
+      </w:r>
+      <w:r>
+        <w:rPr>
+          <w:rFonts w:ascii="Menlo-Regular" w:hAnsi="Menlo-Regular" w:cs="Courier New"/>
+          <w:color w:val="FFC66D"/>
+          <w:sz w:val="18"/>
+          <w:szCs w:val="18"/>
+        </w:rPr>
         <w:t>process_loan</w:t>
       </w:r>
-      <w:proofErr w:type="spellEnd"/>
-      <w:r>
-        <w:rPr>
-          <w:rFonts w:ascii="Menlo-Regular" w:hAnsi="Menlo-Regular" w:cs="Courier New"/>
-          <w:color w:val="A9B7C6"/>
-          <w:sz w:val="18"/>
-          <w:szCs w:val="18"/>
-        </w:rPr>
-        <w:t>(loan)</w:t>
-      </w:r>
-      <w:r>
-        <w:rPr>
-          <w:rFonts w:ascii="Menlo-Regular" w:hAnsi="Menlo-Regular" w:cs="Courier New"/>
-          <w:color w:val="A9B7C6"/>
-          <w:sz w:val="18"/>
-          <w:szCs w:val="18"/>
-        </w:rPr>
-        <w:br/>
-      </w:r>
-      <w:r>
-        <w:rPr>
-          <w:rFonts w:ascii="Menlo-Regular" w:hAnsi="Menlo-Regular" w:cs="Courier New"/>
-          <w:color w:val="A9B7C6"/>
-          <w:sz w:val="18"/>
-          <w:szCs w:val="18"/>
-        </w:rPr>
-        <w:br/>
-      </w:r>
-      <w:r>
-        <w:rPr>
-          <w:rFonts w:ascii="Menlo-Regular" w:hAnsi="Menlo-Regular" w:cs="Courier New"/>
-          <w:color w:val="A9B7C6"/>
-          <w:sz w:val="18"/>
-          <w:szCs w:val="18"/>
-        </w:rPr>
-        <w:br/>
-      </w:r>
-      <w:r>
-        <w:rPr>
-          <w:rFonts w:ascii="Menlo-Regular" w:hAnsi="Menlo-Regular" w:cs="Courier New"/>
-          <w:color w:val="CC7832"/>
-          <w:sz w:val="18"/>
-          <w:szCs w:val="18"/>
-        </w:rPr>
-        <w:t xml:space="preserve">def </w:t>
-      </w:r>
-      <w:proofErr w:type="spellStart"/>
-      <w:r>
-        <w:rPr>
-          <w:rFonts w:ascii="Menlo-Regular" w:hAnsi="Menlo-Regular" w:cs="Courier New"/>
-          <w:color w:val="FFC66D"/>
-          <w:sz w:val="18"/>
-          <w:szCs w:val="18"/>
-        </w:rPr>
-        <w:t>process_loan</w:t>
-      </w:r>
-      <w:proofErr w:type="spellEnd"/>
       <w:r>
         <w:rPr>
           <w:rFonts w:ascii="Menlo-Regular" w:hAnsi="Menlo-Regular" w:cs="Courier New"/>
@@ -4214,7 +3447,6 @@
         </w:rPr>
         <w:t xml:space="preserve">in </w:t>
       </w:r>
-      <w:proofErr w:type="spellStart"/>
       <w:r>
         <w:rPr>
           <w:rFonts w:ascii="Menlo-Regular" w:hAnsi="Menlo-Regular" w:cs="Courier New"/>
@@ -4222,69 +3454,8 @@
           <w:sz w:val="18"/>
           <w:szCs w:val="18"/>
         </w:rPr>
-        <w:t>filtered_facilities</w:t>
-      </w:r>
-      <w:proofErr w:type="spellEnd"/>
-      <w:r>
-        <w:rPr>
-          <w:rFonts w:ascii="Menlo-Regular" w:hAnsi="Menlo-Regular" w:cs="Courier New"/>
-          <w:color w:val="A9B7C6"/>
-          <w:sz w:val="18"/>
-          <w:szCs w:val="18"/>
-        </w:rPr>
-        <w:t xml:space="preserve"> AND </w:t>
-      </w:r>
-      <w:proofErr w:type="spellStart"/>
-      <w:r>
-        <w:rPr>
-          <w:rFonts w:ascii="Menlo-Regular" w:hAnsi="Menlo-Regular" w:cs="Courier New"/>
-          <w:color w:val="A9B7C6"/>
-          <w:sz w:val="18"/>
-          <w:szCs w:val="18"/>
-        </w:rPr>
-        <w:t>filtered_covenants</w:t>
-      </w:r>
-      <w:proofErr w:type="spellEnd"/>
-      <w:r>
-        <w:rPr>
-          <w:rFonts w:ascii="Menlo-Regular" w:hAnsi="Menlo-Regular" w:cs="Courier New"/>
-          <w:color w:val="A9B7C6"/>
-          <w:sz w:val="18"/>
-          <w:szCs w:val="18"/>
-        </w:rPr>
-        <w:t xml:space="preserve"> that meet </w:t>
-      </w:r>
-      <w:proofErr w:type="spellStart"/>
-      <w:r>
-        <w:rPr>
-          <w:rFonts w:ascii="Menlo-Regular" w:hAnsi="Menlo-Regular" w:cs="Courier New"/>
-          <w:color w:val="A9B7C6"/>
-          <w:sz w:val="18"/>
-          <w:szCs w:val="18"/>
-        </w:rPr>
-        <w:t>filtered_facilities</w:t>
-      </w:r>
-      <w:proofErr w:type="spellEnd"/>
-      <w:r>
-        <w:rPr>
-          <w:rFonts w:ascii="Menlo-Regular" w:hAnsi="Menlo-Regular" w:cs="Courier New"/>
-          <w:color w:val="A9B7C6"/>
-          <w:sz w:val="18"/>
-          <w:szCs w:val="18"/>
-        </w:rPr>
-        <w:t xml:space="preserve"> AND </w:t>
-      </w:r>
-      <w:proofErr w:type="spellStart"/>
-      <w:r>
-        <w:rPr>
-          <w:rFonts w:ascii="Menlo-Regular" w:hAnsi="Menlo-Regular" w:cs="Courier New"/>
-          <w:color w:val="A9B7C6"/>
-          <w:sz w:val="18"/>
-          <w:szCs w:val="18"/>
-        </w:rPr>
-        <w:t>filtered_facilities</w:t>
-      </w:r>
-      <w:proofErr w:type="spellEnd"/>
+        <w:t>filtered_facilities AND filtered_covenants that meet filtered_facilities AND filtered_facilities</w:t>
+      </w:r>
     </w:p>
     <w:p>
       <w:pPr>
@@ -4309,7 +3480,6 @@
         </w:rPr>
         <w:t xml:space="preserve"> in parallel, this will speed up processing the loans especially there are hundred thousand or even </w:t>
       </w:r>
-      <w:proofErr w:type="spellStart"/>
       <w:r>
         <w:rPr>
           <w:rFonts w:ascii="ArialMT" w:hAnsi="ArialMT"/>
@@ -4317,7 +3487,6 @@
         </w:rPr>
         <w:t>million</w:t>
       </w:r>
-      <w:proofErr w:type="spellEnd"/>
       <w:r>
         <w:rPr>
           <w:rFonts w:ascii="ArialMT" w:hAnsi="ArialMT"/>
@@ -4403,46 +3572,12 @@
           <w:szCs w:val="20"/>
         </w:rPr>
       </w:pPr>
-      <w:proofErr w:type="spellStart"/>
-      <w:proofErr w:type="gramStart"/>
-      <w:r>
-        <w:rPr>
-          <w:rFonts w:ascii="ArialMT" w:hAnsi="ArialMT"/>
-          <w:szCs w:val="20"/>
-        </w:rPr>
-        <w:t>WorkerN:process</w:t>
-      </w:r>
-      <w:proofErr w:type="gramEnd"/>
-      <w:r>
-        <w:rPr>
-          <w:rFonts w:ascii="ArialMT" w:hAnsi="ArialMT"/>
-          <w:szCs w:val="20"/>
-        </w:rPr>
-        <w:t>_loans</w:t>
-      </w:r>
-      <w:proofErr w:type="spellEnd"/>
-      <w:r>
-        <w:rPr>
-          <w:rFonts w:ascii="ArialMT" w:hAnsi="ArialMT"/>
-          <w:szCs w:val="20"/>
-        </w:rPr>
-        <w:t>(</w:t>
-      </w:r>
-      <w:proofErr w:type="spellStart"/>
-      <w:r>
-        <w:rPr>
-          <w:rFonts w:ascii="ArialMT" w:hAnsi="ArialMT"/>
-          <w:szCs w:val="20"/>
-        </w:rPr>
-        <w:t>batch_loansN</w:t>
-      </w:r>
-      <w:proofErr w:type="spellEnd"/>
-      <w:r>
-        <w:rPr>
-          <w:rFonts w:ascii="ArialMT" w:hAnsi="ArialMT"/>
-          <w:szCs w:val="20"/>
-        </w:rPr>
-        <w:t>)</w:t>
+      <w:r>
+        <w:rPr>
+          <w:rFonts w:ascii="ArialMT" w:hAnsi="ArialMT"/>
+          <w:szCs w:val="20"/>
+        </w:rPr>
+        <w:t>WorkerN:process_loans(batch_loansN)</w:t>
       </w:r>
     </w:p>
     <w:p>
@@ -4475,7 +3610,6 @@
         </w:rPr>
         <w:t xml:space="preserve">easier when we run the worker in </w:t>
       </w:r>
-      <w:proofErr w:type="spellStart"/>
       <w:r>
         <w:rPr>
           <w:rFonts w:ascii="ArialMT" w:hAnsi="ArialMT"/>
@@ -4488,15 +3622,7 @@
           <w:rFonts w:ascii="ArialMT" w:hAnsi="ArialMT"/>
           <w:szCs w:val="20"/>
         </w:rPr>
-        <w:t>ubernete</w:t>
-      </w:r>
-      <w:proofErr w:type="spellEnd"/>
-      <w:r>
-        <w:rPr>
-          <w:rFonts w:ascii="ArialMT" w:hAnsi="ArialMT"/>
-          <w:szCs w:val="20"/>
-        </w:rPr>
-        <w:t xml:space="preserve"> pods, each pod is a worker and we can easily scale the pods to process the batches</w:t>
+        <w:t>ubernete pods, each pod is a worker and we can easily scale the pods to process the batches</w:t>
       </w:r>
       <w:r>
         <w:rPr>
@@ -4581,23 +3707,7 @@
           <w:rFonts w:ascii="ArialMT" w:hAnsi="ArialMT"/>
           <w:szCs w:val="20"/>
         </w:rPr>
-        <w:t xml:space="preserve"> lookup is constant, so the runtime complexity is O(m*n) * </w:t>
-      </w:r>
-      <w:proofErr w:type="gramStart"/>
-      <w:r>
-        <w:rPr>
-          <w:rFonts w:ascii="ArialMT" w:hAnsi="ArialMT"/>
-          <w:szCs w:val="20"/>
-        </w:rPr>
-        <w:t>O(</w:t>
-      </w:r>
-      <w:proofErr w:type="gramEnd"/>
-      <w:r>
-        <w:rPr>
-          <w:rFonts w:ascii="ArialMT" w:hAnsi="ArialMT"/>
-          <w:szCs w:val="20"/>
-        </w:rPr>
-        <w:t>1)</w:t>
+        <w:t xml:space="preserve"> lookup is constant, so the runtime complexity is O(m*n) * O(1)</w:t>
       </w:r>
     </w:p>
     <w:p>
@@ -4611,18 +3721,10 @@
         <w:t xml:space="preserve"> </w:t>
       </w:r>
       <w:r>
-        <w:t xml:space="preserve">1 to </w:t>
-      </w:r>
-      <w:proofErr w:type="gramStart"/>
-      <w:r>
-        <w:t>m</w:t>
-      </w:r>
-      <w:r>
-        <w:t xml:space="preserve">  (</w:t>
-      </w:r>
-      <w:proofErr w:type="gramEnd"/>
-      <w:r>
-        <w:t>loop thru all loans)</w:t>
+        <w:t>1 to m</w:t>
+      </w:r>
+      <w:r>
+        <w:t xml:space="preserve">  (loop thru all loans)</w:t>
       </w:r>
     </w:p>
     <w:p>
@@ -4631,18 +3733,10 @@
       </w:pPr>
       <w:r>
         <w:tab/>
-        <w:t xml:space="preserve">for j = 1 to </w:t>
-      </w:r>
-      <w:proofErr w:type="gramStart"/>
-      <w:r>
-        <w:t xml:space="preserve">n </w:t>
-      </w:r>
-      <w:r>
-        <w:t xml:space="preserve"> (</w:t>
-      </w:r>
-      <w:proofErr w:type="gramEnd"/>
-      <w:r>
-        <w:t>search facilities meeting the criteria)</w:t>
+        <w:t xml:space="preserve">for j = 1 to n </w:t>
+      </w:r>
+      <w:r>
+        <w:t xml:space="preserve"> (search facilities meeting the criteria)</w:t>
       </w:r>
     </w:p>
     <w:p>
@@ -4692,15 +3786,7 @@
           <w:rFonts w:ascii="ArialMT" w:hAnsi="ArialMT"/>
           <w:szCs w:val="20"/>
         </w:rPr>
-        <w:t xml:space="preserve">The calculated results from the large loan dataset have been verified thru the result verification in Excel. Please refer to </w:t>
-      </w:r>
-      <w:proofErr w:type="spellStart"/>
-      <w:r>
-        <w:rPr>
-          <w:rFonts w:ascii="ArialMT" w:hAnsi="ArialMT"/>
-          <w:szCs w:val="20"/>
-        </w:rPr>
-        <w:t>Analysis</w:t>
+        <w:t>The calculated results from the large loan dataset have been verified thru the result verification in Excel. Please refer to Analysis</w:t>
       </w:r>
       <w:r>
         <w:rPr>
@@ -4709,22 +3795,12 @@
         </w:rPr>
         <w:t>_large_dataset</w:t>
       </w:r>
-      <w:bookmarkStart w:id="0" w:name="_GoBack"/>
-      <w:bookmarkEnd w:id="0"/>
-      <w:r>
-        <w:rPr>
-          <w:rFonts w:ascii="ArialMT" w:hAnsi="ArialMT"/>
-          <w:szCs w:val="20"/>
-        </w:rPr>
-        <w:t>.xslx</w:t>
-      </w:r>
-      <w:proofErr w:type="spellEnd"/>
-      <w:r>
-        <w:rPr>
-          <w:rFonts w:ascii="ArialMT" w:hAnsi="ArialMT"/>
-          <w:szCs w:val="20"/>
-        </w:rPr>
-        <w:t>.</w:t>
+      <w:r>
+        <w:rPr>
+          <w:rFonts w:ascii="ArialMT" w:hAnsi="ArialMT"/>
+          <w:szCs w:val="20"/>
+        </w:rPr>
+        <w:t>.xslx.</w:t>
       </w:r>
     </w:p>
     <w:p>

</xml_diff>